<commit_message>
rerunning analysis with new training and test datasets
</commit_message>
<xml_diff>
--- a/analysis.docx
+++ b/analysis.docx
@@ -5,7 +5,7 @@
     <w:tbl>
       <w:tblPr>
         <w:tblStyle w:val="TableGrid"/>
-        <w:tblpPr w:leftFromText="180" w:rightFromText="180" w:vertAnchor="text" w:horzAnchor="margin" w:tblpXSpec="right" w:tblpY="741"/>
+        <w:tblpPr w:leftFromText="180" w:rightFromText="180" w:vertAnchor="text" w:horzAnchor="margin" w:tblpXSpec="right" w:tblpY="746"/>
         <w:tblW w:w="10590" w:type="dxa"/>
         <w:tblLook w:val="04A0" w:firstRow="1" w:lastRow="0" w:firstColumn="1" w:lastColumn="0" w:noHBand="0" w:noVBand="1"/>
       </w:tblPr>
@@ -244,6 +244,11 @@
               <w:t>Review Classification</w:t>
             </w:r>
           </w:p>
+          <w:p>
+            <w:r>
+              <w:t>(n = 333)</w:t>
+            </w:r>
+          </w:p>
         </w:tc>
         <w:tc>
           <w:tcPr>
@@ -251,7 +256,10 @@
           </w:tcPr>
           <w:p>
             <w:r>
-              <w:t>0.73</w:t>
+              <w:t>0.</w:t>
+            </w:r>
+            <w:r>
+              <w:t>69</w:t>
             </w:r>
           </w:p>
         </w:tc>
@@ -264,7 +272,7 @@
               <w:t>0.</w:t>
             </w:r>
             <w:r>
-              <w:t>70</w:t>
+              <w:t>67</w:t>
             </w:r>
           </w:p>
         </w:tc>
@@ -277,98 +285,101 @@
               <w:t>0.</w:t>
             </w:r>
             <w:r>
+              <w:t>47</w:t>
+            </w:r>
+          </w:p>
+        </w:tc>
+        <w:tc>
+          <w:tcPr>
+            <w:tcW w:w="749" w:type="dxa"/>
+          </w:tcPr>
+          <w:p>
+            <w:r>
+              <w:t>0.</w:t>
+            </w:r>
+            <w:r>
+              <w:t>55</w:t>
+            </w:r>
+          </w:p>
+        </w:tc>
+        <w:tc>
+          <w:tcPr>
+            <w:tcW w:w="1025" w:type="dxa"/>
+          </w:tcPr>
+          <w:p>
+            <w:r>
+              <w:t>0.</w:t>
+            </w:r>
+            <w:r>
+              <w:t>57</w:t>
+            </w:r>
+          </w:p>
+        </w:tc>
+        <w:tc>
+          <w:tcPr>
+            <w:tcW w:w="763" w:type="dxa"/>
+          </w:tcPr>
+          <w:p>
+            <w:r>
+              <w:t>0.</w:t>
+            </w:r>
+            <w:r>
+              <w:t>27</w:t>
+            </w:r>
+          </w:p>
+        </w:tc>
+        <w:tc>
+          <w:tcPr>
+            <w:tcW w:w="737" w:type="dxa"/>
+          </w:tcPr>
+          <w:p>
+            <w:r>
+              <w:t>0.</w:t>
+            </w:r>
+            <w:r>
+              <w:t>3</w:t>
+            </w:r>
+            <w:r>
+              <w:t>1</w:t>
+            </w:r>
+          </w:p>
+        </w:tc>
+        <w:tc>
+          <w:tcPr>
+            <w:tcW w:w="1025" w:type="dxa"/>
+          </w:tcPr>
+          <w:p>
+            <w:r>
+              <w:t>0.</w:t>
+            </w:r>
+            <w:r>
+              <w:t>77</w:t>
+            </w:r>
+          </w:p>
+        </w:tc>
+        <w:tc>
+          <w:tcPr>
+            <w:tcW w:w="740" w:type="dxa"/>
+          </w:tcPr>
+          <w:p>
+            <w:r>
+              <w:t>0.</w:t>
+            </w:r>
+            <w:r>
+              <w:t>86</w:t>
+            </w:r>
+          </w:p>
+        </w:tc>
+        <w:tc>
+          <w:tcPr>
+            <w:tcW w:w="767" w:type="dxa"/>
+          </w:tcPr>
+          <w:p>
+            <w:r>
+              <w:t>0.</w:t>
+            </w:r>
+            <w:r>
               <w:t>61</w:t>
-            </w:r>
-          </w:p>
-        </w:tc>
-        <w:tc>
-          <w:tcPr>
-            <w:tcW w:w="749" w:type="dxa"/>
-          </w:tcPr>
-          <w:p>
-            <w:r>
-              <w:t>0.</w:t>
-            </w:r>
-            <w:r>
-              <w:t>65</w:t>
-            </w:r>
-          </w:p>
-        </w:tc>
-        <w:tc>
-          <w:tcPr>
-            <w:tcW w:w="1025" w:type="dxa"/>
-          </w:tcPr>
-          <w:p>
-            <w:r>
-              <w:t>0.</w:t>
-            </w:r>
-            <w:r>
-              <w:t>56</w:t>
-            </w:r>
-          </w:p>
-        </w:tc>
-        <w:tc>
-          <w:tcPr>
-            <w:tcW w:w="763" w:type="dxa"/>
-          </w:tcPr>
-          <w:p>
-            <w:r>
-              <w:t>0.</w:t>
-            </w:r>
-            <w:r>
-              <w:t>38</w:t>
-            </w:r>
-          </w:p>
-        </w:tc>
-        <w:tc>
-          <w:tcPr>
-            <w:tcW w:w="737" w:type="dxa"/>
-          </w:tcPr>
-          <w:p>
-            <w:r>
-              <w:t>0.</w:t>
-            </w:r>
-            <w:r>
-              <w:t>38</w:t>
-            </w:r>
-          </w:p>
-        </w:tc>
-        <w:tc>
-          <w:tcPr>
-            <w:tcW w:w="1025" w:type="dxa"/>
-          </w:tcPr>
-          <w:p>
-            <w:r>
-              <w:t>0.</w:t>
-            </w:r>
-            <w:r>
-              <w:t>76</w:t>
-            </w:r>
-          </w:p>
-        </w:tc>
-        <w:tc>
-          <w:tcPr>
-            <w:tcW w:w="740" w:type="dxa"/>
-          </w:tcPr>
-          <w:p>
-            <w:r>
-              <w:t>0.</w:t>
-            </w:r>
-            <w:r>
-              <w:t>91</w:t>
-            </w:r>
-          </w:p>
-        </w:tc>
-        <w:tc>
-          <w:tcPr>
-            <w:tcW w:w="767" w:type="dxa"/>
-          </w:tcPr>
-          <w:p>
-            <w:r>
-              <w:t>0.</w:t>
-            </w:r>
-            <w:r>
-              <w:t>83</w:t>
             </w:r>
           </w:p>
         </w:tc>
@@ -382,6 +393,11 @@
           <w:p>
             <w:r>
               <w:t>Course Classification</w:t>
+            </w:r>
+          </w:p>
+          <w:p>
+            <w:r>
+              <w:t>(n = 7)</w:t>
             </w:r>
           </w:p>
         </w:tc>
@@ -545,46 +561,6 @@
           <w:bCs/>
         </w:rPr>
       </w:pPr>
-      <w:r>
-        <w:rPr>
-          <w:noProof/>
-        </w:rPr>
-        <w:drawing>
-          <wp:inline distT="0" distB="0" distL="0" distR="0" wp14:anchorId="7F4BC33D" wp14:editId="546237D0">
-            <wp:extent cx="3278574" cy="2753861"/>
-            <wp:effectExtent l="0" t="0" r="0" b="8890"/>
-            <wp:docPr id="1782537754" name="Picture 1"/>
-            <wp:cNvGraphicFramePr>
-              <a:graphicFrameLocks xmlns:a="http://schemas.openxmlformats.org/drawingml/2006/main" noChangeAspect="1"/>
-            </wp:cNvGraphicFramePr>
-            <a:graphic xmlns:a="http://schemas.openxmlformats.org/drawingml/2006/main">
-              <a:graphicData uri="http://schemas.openxmlformats.org/drawingml/2006/picture">
-                <pic:pic xmlns:pic="http://schemas.openxmlformats.org/drawingml/2006/picture">
-                  <pic:nvPicPr>
-                    <pic:cNvPr id="1782537754" name=""/>
-                    <pic:cNvPicPr/>
-                  </pic:nvPicPr>
-                  <pic:blipFill>
-                    <a:blip r:embed="rId7"/>
-                    <a:stretch>
-                      <a:fillRect/>
-                    </a:stretch>
-                  </pic:blipFill>
-                  <pic:spPr>
-                    <a:xfrm>
-                      <a:off x="0" y="0"/>
-                      <a:ext cx="3287680" cy="2761509"/>
-                    </a:xfrm>
-                    <a:prstGeom prst="rect">
-                      <a:avLst/>
-                    </a:prstGeom>
-                  </pic:spPr>
-                </pic:pic>
-              </a:graphicData>
-            </a:graphic>
-          </wp:inline>
-        </w:drawing>
-      </w:r>
     </w:p>
     <w:p>
       <w:pPr>
@@ -625,7 +601,7 @@
                     <pic:cNvPicPr/>
                   </pic:nvPicPr>
                   <pic:blipFill>
-                    <a:blip r:embed="rId8">
+                    <a:blip r:embed="rId7">
                       <a:extLst>
                         <a:ext uri="{28A0092B-C50C-407E-A947-70E740481C1C}">
                           <a14:useLocalDpi xmlns:a14="http://schemas.microsoft.com/office/drawing/2010/main" val="0"/>
@@ -687,13 +663,68 @@
     <w:p>
       <w:pPr>
         <w:tabs>
-          <w:tab w:val="left" w:pos="0"/>
-        </w:tabs>
-        <w:rPr>
-          <w:b/>
-          <w:bCs/>
-        </w:rPr>
-      </w:pPr>
+          <w:tab w:val="left" w:pos="1619"/>
+        </w:tabs>
+        <w:ind w:left="90"/>
+      </w:pPr>
+      <w:r>
+        <w:t xml:space="preserve">We classify the difficulty of both course reviews and courses </w:t>
+      </w:r>
+      <w:r>
+        <w:t xml:space="preserve">because the </w:t>
+      </w:r>
+      <w:r>
+        <w:t xml:space="preserve">main objective of our paper is to be able to </w:t>
+      </w:r>
+      <w:r>
+        <w:t>determine the difficulty of a course</w:t>
+      </w:r>
+      <w:r>
+        <w:t xml:space="preserve">, however we have significantly more data points </w:t>
+      </w:r>
+      <w:r>
+        <w:t>for reviews (</w:t>
+      </w:r>
+      <w:r>
+        <w:t xml:space="preserve">test data: n = 133) than courses (test data: n = 7). The difficulty rating of a given course is the desired output, but </w:t>
+      </w:r>
+      <w:r>
+        <w:t>the dif</w:t>
+      </w:r>
+      <w:r>
+        <w:t xml:space="preserve">ference </w:t>
+      </w:r>
+    </w:p>
+    <w:p>
+      <w:pPr>
+        <w:tabs>
+          <w:tab w:val="left" w:pos="1619"/>
+        </w:tabs>
+        <w:ind w:left="90"/>
+      </w:pPr>
+    </w:p>
+    <w:p>
+      <w:pPr>
+        <w:tabs>
+          <w:tab w:val="left" w:pos="1619"/>
+        </w:tabs>
+        <w:ind w:left="90"/>
+      </w:pPr>
+      <w:r>
+        <w:t xml:space="preserve">On the test dataset, we see that Naive Bayes achieved </w:t>
+      </w:r>
+      <w:r>
+        <w:t>a</w:t>
+      </w:r>
+      <w:r>
+        <w:t xml:space="preserve">n accuracy of 69% on the test for review classification (n = 333) and 71% </w:t>
+      </w:r>
+      <w:r>
+        <w:t>for course classification</w:t>
+      </w:r>
+      <w:r>
+        <w:t xml:space="preserve"> (n = 7). We provide </w:t>
+      </w:r>
     </w:p>
     <w:p>
       <w:pPr>
@@ -733,6 +764,7 @@
           <w:b/>
           <w:bCs/>
         </w:rPr>
+        <w:lastRenderedPageBreak/>
         <w:t>BERT</w:t>
       </w:r>
     </w:p>
@@ -975,6 +1007,11 @@
               <w:t>Review Classification</w:t>
             </w:r>
           </w:p>
+          <w:p>
+            <w:r>
+              <w:t>(n = 333)</w:t>
+            </w:r>
+          </w:p>
         </w:tc>
         <w:tc>
           <w:tcPr>
@@ -995,10 +1032,10 @@
           </w:tcPr>
           <w:p>
             <w:r>
-              <w:t>0.6</w:t>
-            </w:r>
-            <w:r>
-              <w:t>8</w:t>
+              <w:t>0.</w:t>
+            </w:r>
+            <w:r>
+              <w:t>71</w:t>
             </w:r>
           </w:p>
         </w:tc>
@@ -1008,10 +1045,10 @@
           </w:tcPr>
           <w:p>
             <w:r>
-              <w:t>0.8</w:t>
-            </w:r>
-            <w:r>
-              <w:t>3</w:t>
+              <w:t>0.</w:t>
+            </w:r>
+            <w:r>
+              <w:t>70</w:t>
             </w:r>
           </w:p>
         </w:tc>
@@ -1021,7 +1058,10 @@
           </w:tcPr>
           <w:p>
             <w:r>
-              <w:t>0.75</w:t>
+              <w:t>0.</w:t>
+            </w:r>
+            <w:r>
+              <w:t>70</w:t>
             </w:r>
           </w:p>
         </w:tc>
@@ -1031,7 +1071,10 @@
           </w:tcPr>
           <w:p>
             <w:r>
-              <w:t>0.70</w:t>
+              <w:t>0.</w:t>
+            </w:r>
+            <w:r>
+              <w:t>76</w:t>
             </w:r>
           </w:p>
         </w:tc>
@@ -1041,7 +1084,10 @@
           </w:tcPr>
           <w:p>
             <w:r>
-              <w:t>0.44</w:t>
+              <w:t>0.</w:t>
+            </w:r>
+            <w:r>
+              <w:t>52</w:t>
             </w:r>
           </w:p>
         </w:tc>
@@ -1051,7 +1097,10 @@
           </w:tcPr>
           <w:p>
             <w:r>
-              <w:t>0.54</w:t>
+              <w:t>0.</w:t>
+            </w:r>
+            <w:r>
+              <w:t>62</w:t>
             </w:r>
           </w:p>
         </w:tc>
@@ -1061,7 +1110,10 @@
           </w:tcPr>
           <w:p>
             <w:r>
-              <w:t>0.85</w:t>
+              <w:t>0.</w:t>
+            </w:r>
+            <w:r>
+              <w:t>68</w:t>
             </w:r>
           </w:p>
         </w:tc>
@@ -1071,7 +1123,10 @@
           </w:tcPr>
           <w:p>
             <w:r>
-              <w:t>0.91</w:t>
+              <w:t>0.9</w:t>
+            </w:r>
+            <w:r>
+              <w:t>0</w:t>
             </w:r>
           </w:p>
         </w:tc>
@@ -1081,7 +1136,10 @@
           </w:tcPr>
           <w:p>
             <w:r>
-              <w:t>0.88</w:t>
+              <w:t>0.</w:t>
+            </w:r>
+            <w:r>
+              <w:t>78</w:t>
             </w:r>
           </w:p>
         </w:tc>
@@ -1097,6 +1155,11 @@
               <w:t>Course Classification</w:t>
             </w:r>
           </w:p>
+          <w:p>
+            <w:r>
+              <w:t>(n = 7)</w:t>
+            </w:r>
+          </w:p>
         </w:tc>
         <w:tc>
           <w:tcPr>
@@ -1104,10 +1167,7 @@
           </w:tcPr>
           <w:p>
             <w:r>
-              <w:t>0.</w:t>
-            </w:r>
-            <w:r>
-              <w:t>86</w:t>
+              <w:t>1.0</w:t>
             </w:r>
           </w:p>
         </w:tc>
@@ -1157,10 +1217,7 @@
           </w:tcPr>
           <w:p>
             <w:r>
-              <w:t>0.</w:t>
-            </w:r>
-            <w:r>
-              <w:t>50</w:t>
+              <w:t>1.0</w:t>
             </w:r>
           </w:p>
         </w:tc>
@@ -1170,10 +1227,7 @@
           </w:tcPr>
           <w:p>
             <w:r>
-              <w:t>0.</w:t>
-            </w:r>
-            <w:r>
-              <w:t>67</w:t>
+              <w:t>1.0</w:t>
             </w:r>
           </w:p>
         </w:tc>
@@ -1183,10 +1237,7 @@
           </w:tcPr>
           <w:p>
             <w:r>
-              <w:t>0.</w:t>
-            </w:r>
-            <w:r>
-              <w:t>80</w:t>
+              <w:t>1.0</w:t>
             </w:r>
           </w:p>
         </w:tc>
@@ -1206,7 +1257,7 @@
           </w:tcPr>
           <w:p>
             <w:r>
-              <w:t>0.89</w:t>
+              <w:t>1.0</w:t>
             </w:r>
           </w:p>
         </w:tc>
@@ -1255,7 +1306,7 @@
                     <pic:cNvPicPr/>
                   </pic:nvPicPr>
                   <pic:blipFill>
-                    <a:blip r:embed="rId9"/>
+                    <a:blip r:embed="rId8"/>
                     <a:stretch>
                       <a:fillRect/>
                     </a:stretch>
@@ -1317,7 +1368,7 @@
                     <pic:cNvPicPr/>
                   </pic:nvPicPr>
                   <pic:blipFill>
-                    <a:blip r:embed="rId10">
+                    <a:blip r:embed="rId9">
                       <a:extLst>
                         <a:ext uri="{28A0092B-C50C-407E-A947-70E740481C1C}">
                           <a14:useLocalDpi xmlns:a14="http://schemas.microsoft.com/office/drawing/2010/main" val="0"/>
@@ -1383,7 +1434,7 @@
                     <pic:cNvPicPr/>
                   </pic:nvPicPr>
                   <pic:blipFill>
-                    <a:blip r:embed="rId11" cstate="print">
+                    <a:blip r:embed="rId10" cstate="print">
                       <a:extLst>
                         <a:ext uri="{28A0092B-C50C-407E-A947-70E740481C1C}">
                           <a14:useLocalDpi xmlns:a14="http://schemas.microsoft.com/office/drawing/2010/main" val="0"/>
@@ -1443,7 +1494,7 @@
                     <pic:cNvPicPr/>
                   </pic:nvPicPr>
                   <pic:blipFill>
-                    <a:blip r:embed="rId12" cstate="print">
+                    <a:blip r:embed="rId11" cstate="print">
                       <a:extLst>
                         <a:ext uri="{28A0092B-C50C-407E-A947-70E740481C1C}">
                           <a14:useLocalDpi xmlns:a14="http://schemas.microsoft.com/office/drawing/2010/main" val="0"/>
@@ -1499,7 +1550,7 @@
                     </pic:cNvPicPr>
                   </pic:nvPicPr>
                   <pic:blipFill>
-                    <a:blip r:embed="rId13" cstate="print">
+                    <a:blip r:embed="rId12" cstate="print">
                       <a:extLst>
                         <a:ext uri="{28A0092B-C50C-407E-A947-70E740481C1C}">
                           <a14:useLocalDpi xmlns:a14="http://schemas.microsoft.com/office/drawing/2010/main" val="0"/>

</xml_diff>